<commit_message>
Readme and documentation updates
</commit_message>
<xml_diff>
--- a/Documents/ModbusExcel User Guide.docx
+++ b/Documents/ModbusExcel User Guide.docx
@@ -80,8 +80,6 @@
               </w:r>
             </w:sdtContent>
           </w:sdt>
-          <w:bookmarkStart w:id="0" w:name="_GoBack"/>
-          <w:bookmarkEnd w:id="0"/>
           <w:r>
             <w:rPr>
               <w:noProof/>
@@ -244,6 +242,7 @@
                                           <w15:appearance w15:val="hidden"/>
                                           <w:text/>
                                         </w:sdtPr>
+                                        <w:sdtEndPr/>
                                         <w:sdtContent>
                                           <w:r>
                                             <w:t>http://github.com/GotAudio/ModbusExcel</w:t>
@@ -439,6 +438,7 @@
                                     <w15:appearance w15:val="hidden"/>
                                     <w:text/>
                                   </w:sdtPr>
+                                  <w:sdtEndPr/>
                                   <w:sdtContent>
                                     <w:r>
                                       <w:t>http://github.com/GotAudio/ModbusExcel</w:t>
@@ -644,13 +644,8 @@
                               <w:text/>
                             </w:sdtPr>
                             <w:sdtContent>
-                              <w:proofErr w:type="spellStart"/>
                               <w:r>
-                                <w:t>ModbusExcel</w:t>
-                              </w:r>
-                              <w:proofErr w:type="spellEnd"/>
-                              <w:r>
-                                <w:t xml:space="preserve"> User Guide</w:t>
+                                <w:t>ModbusExcel User Guide</w:t>
                               </w:r>
                             </w:sdtContent>
                           </w:sdt>
@@ -1930,11 +1925,11 @@
       <w:pPr>
         <w:pStyle w:val="Heading2"/>
       </w:pPr>
-      <w:bookmarkStart w:id="1" w:name="_Toc427015765"/>
+      <w:bookmarkStart w:id="0" w:name="_Toc427015765"/>
       <w:r>
         <w:t>Highlights</w:t>
       </w:r>
-      <w:bookmarkEnd w:id="1"/>
+      <w:bookmarkEnd w:id="0"/>
     </w:p>
     <w:sdt>
       <w:sdtPr>
@@ -2243,11 +2238,11 @@
       <w:pPr>
         <w:pStyle w:val="Heading2"/>
       </w:pPr>
-      <w:bookmarkStart w:id="2" w:name="_Toc427015766"/>
+      <w:bookmarkStart w:id="1" w:name="_Toc427015766"/>
       <w:r>
         <w:t>Objectives</w:t>
       </w:r>
-      <w:bookmarkEnd w:id="2"/>
+      <w:bookmarkEnd w:id="1"/>
     </w:p>
     <w:sdt>
       <w:sdtPr>
@@ -2529,13 +2524,13 @@
       <w:pPr>
         <w:pStyle w:val="Heading2"/>
       </w:pPr>
-      <w:bookmarkStart w:id="3" w:name="_Toc340506954"/>
-      <w:bookmarkStart w:id="4" w:name="_Toc427015767"/>
+      <w:bookmarkStart w:id="2" w:name="_Toc340506954"/>
+      <w:bookmarkStart w:id="3" w:name="_Toc427015767"/>
       <w:r>
         <w:t>Mission Statement</w:t>
       </w:r>
+      <w:bookmarkEnd w:id="2"/>
       <w:bookmarkEnd w:id="3"/>
-      <w:bookmarkEnd w:id="4"/>
     </w:p>
     <w:sdt>
       <w:sdtPr>
@@ -2814,14 +2809,14 @@
       <w:pPr>
         <w:pStyle w:val="Heading2"/>
       </w:pPr>
-      <w:bookmarkStart w:id="5" w:name="_Toc340506955"/>
-      <w:bookmarkStart w:id="6" w:name="_Toc427015768"/>
+      <w:bookmarkStart w:id="4" w:name="_Toc340506955"/>
+      <w:bookmarkStart w:id="5" w:name="_Toc427015768"/>
       <w:r>
         <w:lastRenderedPageBreak/>
         <w:t>Keys to Success</w:t>
       </w:r>
+      <w:bookmarkEnd w:id="4"/>
       <w:bookmarkEnd w:id="5"/>
-      <w:bookmarkEnd w:id="6"/>
     </w:p>
     <w:sdt>
       <w:sdtPr>
@@ -3103,11 +3098,11 @@
       <w:pPr>
         <w:pStyle w:val="Heading1"/>
       </w:pPr>
-      <w:bookmarkStart w:id="7" w:name="_Toc427015769"/>
+      <w:bookmarkStart w:id="6" w:name="_Toc427015769"/>
       <w:r>
         <w:t>Description of Business</w:t>
       </w:r>
-      <w:bookmarkEnd w:id="7"/>
+      <w:bookmarkEnd w:id="6"/>
     </w:p>
     <w:sdt>
       <w:sdtPr>
@@ -3423,11 +3418,11 @@
       <w:pPr>
         <w:pStyle w:val="Heading2"/>
       </w:pPr>
-      <w:bookmarkStart w:id="8" w:name="_Toc427015770"/>
+      <w:bookmarkStart w:id="7" w:name="_Toc427015770"/>
       <w:r>
         <w:t>Company Ownership/Legal Entity</w:t>
       </w:r>
-      <w:bookmarkEnd w:id="8"/>
+      <w:bookmarkEnd w:id="7"/>
     </w:p>
     <w:sdt>
       <w:sdtPr>
@@ -3724,11 +3719,11 @@
       <w:pPr>
         <w:pStyle w:val="Heading2"/>
       </w:pPr>
-      <w:bookmarkStart w:id="9" w:name="_Toc427015771"/>
+      <w:bookmarkStart w:id="8" w:name="_Toc427015771"/>
       <w:r>
         <w:t>Location</w:t>
       </w:r>
-      <w:bookmarkEnd w:id="9"/>
+      <w:bookmarkEnd w:id="8"/>
     </w:p>
     <w:sdt>
       <w:sdtPr>
@@ -4086,12 +4081,12 @@
       <w:pPr>
         <w:pStyle w:val="Heading2"/>
       </w:pPr>
-      <w:bookmarkStart w:id="10" w:name="_Toc427015772"/>
+      <w:bookmarkStart w:id="9" w:name="_Toc427015772"/>
       <w:r>
         <w:lastRenderedPageBreak/>
         <w:t>Interior</w:t>
       </w:r>
-      <w:bookmarkEnd w:id="10"/>
+      <w:bookmarkEnd w:id="9"/>
     </w:p>
     <w:sdt>
       <w:sdtPr>
@@ -4406,11 +4401,11 @@
       <w:pPr>
         <w:pStyle w:val="Heading2"/>
       </w:pPr>
-      <w:bookmarkStart w:id="11" w:name="_Toc427015773"/>
+      <w:bookmarkStart w:id="10" w:name="_Toc427015773"/>
       <w:r>
         <w:t>Hours of Operation</w:t>
       </w:r>
-      <w:bookmarkEnd w:id="11"/>
+      <w:bookmarkEnd w:id="10"/>
     </w:p>
     <w:sdt>
       <w:sdtPr>
@@ -4692,11 +4687,11 @@
       <w:pPr>
         <w:pStyle w:val="Heading2"/>
       </w:pPr>
-      <w:bookmarkStart w:id="12" w:name="_Toc427015774"/>
+      <w:bookmarkStart w:id="11" w:name="_Toc427015774"/>
       <w:r>
         <w:t>Products and Services</w:t>
       </w:r>
-      <w:bookmarkEnd w:id="12"/>
+      <w:bookmarkEnd w:id="11"/>
     </w:p>
     <w:sdt>
       <w:sdtPr>
@@ -5028,11 +5023,11 @@
       <w:pPr>
         <w:pStyle w:val="Heading2"/>
       </w:pPr>
-      <w:bookmarkStart w:id="13" w:name="_Toc427015775"/>
+      <w:bookmarkStart w:id="12" w:name="_Toc427015775"/>
       <w:r>
         <w:t>Suppliers</w:t>
       </w:r>
-      <w:bookmarkEnd w:id="13"/>
+      <w:bookmarkEnd w:id="12"/>
     </w:p>
     <w:sdt>
       <w:sdtPr>
@@ -5311,11 +5306,11 @@
       <w:pPr>
         <w:pStyle w:val="Heading2"/>
       </w:pPr>
-      <w:bookmarkStart w:id="14" w:name="_Toc427015776"/>
+      <w:bookmarkStart w:id="13" w:name="_Toc427015776"/>
       <w:r>
         <w:t>Service</w:t>
       </w:r>
-      <w:bookmarkEnd w:id="14"/>
+      <w:bookmarkEnd w:id="13"/>
     </w:p>
     <w:sdt>
       <w:sdtPr>
@@ -5603,11 +5598,11 @@
       <w:pPr>
         <w:pStyle w:val="Heading2"/>
       </w:pPr>
-      <w:bookmarkStart w:id="15" w:name="_Toc427015777"/>
+      <w:bookmarkStart w:id="14" w:name="_Toc427015777"/>
       <w:r>
         <w:t>Manufacturing</w:t>
       </w:r>
-      <w:bookmarkEnd w:id="15"/>
+      <w:bookmarkEnd w:id="14"/>
     </w:p>
     <w:sdt>
       <w:sdtPr>
@@ -5913,11 +5908,11 @@
       <w:pPr>
         <w:pStyle w:val="Heading2"/>
       </w:pPr>
-      <w:bookmarkStart w:id="16" w:name="_Toc427015778"/>
+      <w:bookmarkStart w:id="15" w:name="_Toc427015778"/>
       <w:r>
         <w:t>Management</w:t>
       </w:r>
-      <w:bookmarkEnd w:id="16"/>
+      <w:bookmarkEnd w:id="15"/>
     </w:p>
     <w:sdt>
       <w:sdtPr>
@@ -6275,11 +6270,11 @@
       <w:pPr>
         <w:pStyle w:val="Heading2"/>
       </w:pPr>
-      <w:bookmarkStart w:id="17" w:name="_Toc427015779"/>
+      <w:bookmarkStart w:id="16" w:name="_Toc427015779"/>
       <w:r>
         <w:t>Financial Management</w:t>
       </w:r>
-      <w:bookmarkEnd w:id="17"/>
+      <w:bookmarkEnd w:id="16"/>
     </w:p>
     <w:sdt>
       <w:sdtPr>
@@ -6612,11 +6607,11 @@
       <w:pPr>
         <w:pStyle w:val="Heading2"/>
       </w:pPr>
-      <w:bookmarkStart w:id="18" w:name="_Toc427015780"/>
+      <w:bookmarkStart w:id="17" w:name="_Toc427015780"/>
       <w:r>
         <w:t>Start-Up/Acquisition Summary</w:t>
       </w:r>
-      <w:bookmarkEnd w:id="18"/>
+      <w:bookmarkEnd w:id="17"/>
     </w:p>
     <w:sdt>
       <w:sdtPr>
@@ -6904,11 +6899,11 @@
       <w:pPr>
         <w:pStyle w:val="Heading1"/>
       </w:pPr>
-      <w:bookmarkStart w:id="19" w:name="_Toc427015781"/>
+      <w:bookmarkStart w:id="18" w:name="_Toc427015781"/>
       <w:r>
         <w:t>Marketing</w:t>
       </w:r>
-      <w:bookmarkEnd w:id="19"/>
+      <w:bookmarkEnd w:id="18"/>
     </w:p>
     <w:sdt>
       <w:sdtPr>
@@ -7187,11 +7182,11 @@
       <w:pPr>
         <w:pStyle w:val="Heading2"/>
       </w:pPr>
-      <w:bookmarkStart w:id="20" w:name="_Toc427015782"/>
+      <w:bookmarkStart w:id="19" w:name="_Toc427015782"/>
       <w:r>
         <w:t>Market Analysis</w:t>
       </w:r>
-      <w:bookmarkEnd w:id="20"/>
+      <w:bookmarkEnd w:id="19"/>
     </w:p>
     <w:sdt>
       <w:sdtPr>
@@ -7537,11 +7532,11 @@
       <w:pPr>
         <w:pStyle w:val="Heading2"/>
       </w:pPr>
-      <w:bookmarkStart w:id="21" w:name="_Toc427015783"/>
+      <w:bookmarkStart w:id="20" w:name="_Toc427015783"/>
       <w:r>
         <w:t>Market Segmentation</w:t>
       </w:r>
-      <w:bookmarkEnd w:id="21"/>
+      <w:bookmarkEnd w:id="20"/>
     </w:p>
     <w:sdt>
       <w:sdtPr>
@@ -7868,11 +7863,11 @@
       <w:pPr>
         <w:pStyle w:val="Heading2"/>
       </w:pPr>
-      <w:bookmarkStart w:id="22" w:name="_Toc427015784"/>
+      <w:bookmarkStart w:id="21" w:name="_Toc427015784"/>
       <w:r>
         <w:t>Competition</w:t>
       </w:r>
-      <w:bookmarkEnd w:id="22"/>
+      <w:bookmarkEnd w:id="21"/>
     </w:p>
     <w:sdt>
       <w:sdtPr>
@@ -8179,11 +8174,11 @@
       <w:pPr>
         <w:pStyle w:val="Heading2"/>
       </w:pPr>
-      <w:bookmarkStart w:id="23" w:name="_Toc427015785"/>
+      <w:bookmarkStart w:id="22" w:name="_Toc427015785"/>
       <w:r>
         <w:t>Pricing</w:t>
       </w:r>
-      <w:bookmarkEnd w:id="23"/>
+      <w:bookmarkEnd w:id="22"/>
     </w:p>
     <w:sdt>
       <w:sdtPr>
@@ -9117,22 +9112,22 @@
         <w:keepLines w:val="0"/>
         <w:pageBreakBefore/>
       </w:pPr>
-      <w:bookmarkStart w:id="24" w:name="_Toc427015786"/>
+      <w:bookmarkStart w:id="23" w:name="_Toc427015786"/>
       <w:r>
         <w:lastRenderedPageBreak/>
         <w:t>Appendix</w:t>
       </w:r>
-      <w:bookmarkEnd w:id="24"/>
+      <w:bookmarkEnd w:id="23"/>
     </w:p>
     <w:p>
       <w:pPr>
         <w:pStyle w:val="Heading2"/>
       </w:pPr>
-      <w:bookmarkStart w:id="25" w:name="_Toc427015787"/>
+      <w:bookmarkStart w:id="24" w:name="_Toc427015787"/>
       <w:r>
         <w:t>Start-Up Expenses</w:t>
       </w:r>
-      <w:bookmarkEnd w:id="25"/>
+      <w:bookmarkEnd w:id="24"/>
     </w:p>
     <w:tbl>
       <w:tblPr>
@@ -9794,12 +9789,12 @@
       <w:pPr>
         <w:pStyle w:val="Heading2"/>
       </w:pPr>
-      <w:bookmarkStart w:id="26" w:name="_Toc427015788"/>
+      <w:bookmarkStart w:id="25" w:name="_Toc427015788"/>
       <w:r>
         <w:lastRenderedPageBreak/>
         <w:t>Determining Start-Up Capital</w:t>
       </w:r>
-      <w:bookmarkEnd w:id="26"/>
+      <w:bookmarkEnd w:id="25"/>
     </w:p>
     <w:sdt>
       <w:sdtPr>
@@ -11830,12 +11825,12 @@
         <w:keepLines w:val="0"/>
         <w:pageBreakBefore/>
       </w:pPr>
-      <w:bookmarkStart w:id="27" w:name="_Toc427015789"/>
+      <w:bookmarkStart w:id="26" w:name="_Toc427015789"/>
       <w:r>
         <w:lastRenderedPageBreak/>
         <w:t>Cash Flow</w:t>
       </w:r>
-      <w:bookmarkEnd w:id="27"/>
+      <w:bookmarkEnd w:id="26"/>
     </w:p>
     <w:tbl>
       <w:tblPr>
@@ -16968,12 +16963,12 @@
         <w:keepLines w:val="0"/>
         <w:pageBreakBefore/>
       </w:pPr>
-      <w:bookmarkStart w:id="28" w:name="_Toc427015790"/>
+      <w:bookmarkStart w:id="27" w:name="_Toc427015790"/>
       <w:r>
         <w:lastRenderedPageBreak/>
         <w:t>Income Projection Statement</w:t>
       </w:r>
-      <w:bookmarkEnd w:id="28"/>
+      <w:bookmarkEnd w:id="27"/>
     </w:p>
     <w:sdt>
       <w:sdtPr>
@@ -24166,12 +24161,12 @@
       <w:pPr>
         <w:pStyle w:val="Heading2"/>
       </w:pPr>
-      <w:bookmarkStart w:id="29" w:name="_Toc427015791"/>
+      <w:bookmarkStart w:id="28" w:name="_Toc427015791"/>
       <w:r>
         <w:lastRenderedPageBreak/>
         <w:t>Profit and Loss Statement</w:t>
       </w:r>
-      <w:bookmarkEnd w:id="29"/>
+      <w:bookmarkEnd w:id="28"/>
     </w:p>
     <w:sdt>
       <w:sdtPr>
@@ -25730,12 +25725,12 @@
         <w:keepLines w:val="0"/>
         <w:pageBreakBefore/>
       </w:pPr>
-      <w:bookmarkStart w:id="30" w:name="_Toc427015792"/>
+      <w:bookmarkStart w:id="29" w:name="_Toc427015792"/>
       <w:r>
         <w:lastRenderedPageBreak/>
         <w:t>Balance Sheet</w:t>
       </w:r>
-      <w:bookmarkEnd w:id="30"/>
+      <w:bookmarkEnd w:id="29"/>
     </w:p>
     <w:sdt>
       <w:sdtPr>
@@ -27533,11 +27528,11 @@
       <w:pPr>
         <w:pStyle w:val="Heading2"/>
       </w:pPr>
-      <w:bookmarkStart w:id="31" w:name="_Toc427015793"/>
+      <w:bookmarkStart w:id="30" w:name="_Toc427015793"/>
       <w:r>
         <w:t>Sales Forecast</w:t>
       </w:r>
-      <w:bookmarkEnd w:id="31"/>
+      <w:bookmarkEnd w:id="30"/>
     </w:p>
     <w:sdt>
       <w:sdtPr>
@@ -27816,11 +27811,11 @@
       <w:pPr>
         <w:pStyle w:val="Heading2"/>
       </w:pPr>
-      <w:bookmarkStart w:id="32" w:name="_Toc427015794"/>
+      <w:bookmarkStart w:id="31" w:name="_Toc427015794"/>
       <w:r>
         <w:t>Milestones</w:t>
       </w:r>
-      <w:bookmarkEnd w:id="32"/>
+      <w:bookmarkEnd w:id="31"/>
     </w:p>
     <w:sdt>
       <w:sdtPr>
@@ -28099,11 +28094,11 @@
       <w:pPr>
         <w:pStyle w:val="Heading2"/>
       </w:pPr>
-      <w:bookmarkStart w:id="33" w:name="_Toc427015795"/>
+      <w:bookmarkStart w:id="32" w:name="_Toc427015795"/>
       <w:r>
         <w:t>Break-Even Analysis</w:t>
       </w:r>
-      <w:bookmarkEnd w:id="33"/>
+      <w:bookmarkEnd w:id="32"/>
     </w:p>
     <w:sdt>
       <w:sdtPr>
@@ -28532,11 +28527,11 @@
       <w:pPr>
         <w:pStyle w:val="Heading2"/>
       </w:pPr>
-      <w:bookmarkStart w:id="34" w:name="_Toc427015796"/>
+      <w:bookmarkStart w:id="33" w:name="_Toc427015796"/>
       <w:r>
         <w:t>Miscellaneous Documents</w:t>
       </w:r>
-      <w:bookmarkEnd w:id="34"/>
+      <w:bookmarkEnd w:id="33"/>
     </w:p>
     <w:sdt>
       <w:sdtPr>
@@ -28941,6 +28936,202 @@
         <w:p/>
       </w:sdtContent>
     </w:sdt>
+    <w:p>
+      <w:r>
+        <w:br w:type="page"/>
+      </w:r>
+    </w:p>
+    <w:p>
+      <w:r>
+        <w:lastRenderedPageBreak/>
+        <w:t>C:\Program Files (x86)\Microsoft Office\Office15\EXCEL.EXE</w:t>
+      </w:r>
+    </w:p>
+    <w:p>
+      <w:r>
+        <w:t>C:\Program Files</w:t>
+      </w:r>
+      <w:r>
+        <w:t>\Microsoft Office\Office15\EXCEL.EXE</w:t>
+      </w:r>
+    </w:p>
+    <w:p>
+      <w:r>
+        <w:rPr>
+          <w:noProof/>
+          <w:lang w:eastAsia="en-US"/>
+        </w:rPr>
+        <w:drawing>
+          <wp:inline distT="0" distB="0" distL="0" distR="0" wp14:anchorId="3B141933" wp14:editId="242B79BA">
+            <wp:extent cx="5943600" cy="3763010"/>
+            <wp:effectExtent l="0" t="0" r="0" b="8890"/>
+            <wp:docPr id="47" name="Picture 47"/>
+            <wp:cNvGraphicFramePr>
+              <a:graphicFrameLocks xmlns:a="http://schemas.openxmlformats.org/drawingml/2006/main" noChangeAspect="1"/>
+            </wp:cNvGraphicFramePr>
+            <a:graphic xmlns:a="http://schemas.openxmlformats.org/drawingml/2006/main">
+              <a:graphicData uri="http://schemas.openxmlformats.org/drawingml/2006/picture">
+                <pic:pic xmlns:pic="http://schemas.openxmlformats.org/drawingml/2006/picture">
+                  <pic:nvPicPr>
+                    <pic:cNvPr id="1" name=""/>
+                    <pic:cNvPicPr/>
+                  </pic:nvPicPr>
+                  <pic:blipFill>
+                    <a:blip r:embed="rId15"/>
+                    <a:stretch>
+                      <a:fillRect/>
+                    </a:stretch>
+                  </pic:blipFill>
+                  <pic:spPr>
+                    <a:xfrm>
+                      <a:off x="0" y="0"/>
+                      <a:ext cx="5943600" cy="3763010"/>
+                    </a:xfrm>
+                    <a:prstGeom prst="rect">
+                      <a:avLst/>
+                    </a:prstGeom>
+                  </pic:spPr>
+                </pic:pic>
+              </a:graphicData>
+            </a:graphic>
+          </wp:inline>
+        </w:drawing>
+      </w:r>
+    </w:p>
+    <w:p/>
+    <w:p/>
+    <w:p>
+      <w:r>
+        <w:rPr>
+          <w:noProof/>
+          <w:lang w:eastAsia="en-US"/>
+        </w:rPr>
+        <w:lastRenderedPageBreak/>
+        <w:drawing>
+          <wp:inline distT="0" distB="0" distL="0" distR="0" wp14:anchorId="52239262" wp14:editId="16C73EB0">
+            <wp:extent cx="5943600" cy="4827270"/>
+            <wp:effectExtent l="0" t="0" r="0" b="0"/>
+            <wp:docPr id="65" name="Picture 65"/>
+            <wp:cNvGraphicFramePr>
+              <a:graphicFrameLocks xmlns:a="http://schemas.openxmlformats.org/drawingml/2006/main" noChangeAspect="1"/>
+            </wp:cNvGraphicFramePr>
+            <a:graphic xmlns:a="http://schemas.openxmlformats.org/drawingml/2006/main">
+              <a:graphicData uri="http://schemas.openxmlformats.org/drawingml/2006/picture">
+                <pic:pic xmlns:pic="http://schemas.openxmlformats.org/drawingml/2006/picture">
+                  <pic:nvPicPr>
+                    <pic:cNvPr id="1" name=""/>
+                    <pic:cNvPicPr/>
+                  </pic:nvPicPr>
+                  <pic:blipFill>
+                    <a:blip r:embed="rId16"/>
+                    <a:stretch>
+                      <a:fillRect/>
+                    </a:stretch>
+                  </pic:blipFill>
+                  <pic:spPr>
+                    <a:xfrm>
+                      <a:off x="0" y="0"/>
+                      <a:ext cx="5943600" cy="4827270"/>
+                    </a:xfrm>
+                    <a:prstGeom prst="rect">
+                      <a:avLst/>
+                    </a:prstGeom>
+                  </pic:spPr>
+                </pic:pic>
+              </a:graphicData>
+            </a:graphic>
+          </wp:inline>
+        </w:drawing>
+      </w:r>
+    </w:p>
+    <w:p>
+      <w:r>
+        <w:rPr>
+          <w:noProof/>
+          <w:lang w:eastAsia="en-US"/>
+        </w:rPr>
+        <w:lastRenderedPageBreak/>
+        <w:drawing>
+          <wp:inline distT="0" distB="0" distL="0" distR="0" wp14:anchorId="65C960B1" wp14:editId="316C5171">
+            <wp:extent cx="5019675" cy="3629025"/>
+            <wp:effectExtent l="0" t="0" r="9525" b="9525"/>
+            <wp:docPr id="49" name="Picture 49"/>
+            <wp:cNvGraphicFramePr>
+              <a:graphicFrameLocks xmlns:a="http://schemas.openxmlformats.org/drawingml/2006/main" noChangeAspect="1"/>
+            </wp:cNvGraphicFramePr>
+            <a:graphic xmlns:a="http://schemas.openxmlformats.org/drawingml/2006/main">
+              <a:graphicData uri="http://schemas.openxmlformats.org/drawingml/2006/picture">
+                <pic:pic xmlns:pic="http://schemas.openxmlformats.org/drawingml/2006/picture">
+                  <pic:nvPicPr>
+                    <pic:cNvPr id="1" name=""/>
+                    <pic:cNvPicPr/>
+                  </pic:nvPicPr>
+                  <pic:blipFill>
+                    <a:blip r:embed="rId17"/>
+                    <a:stretch>
+                      <a:fillRect/>
+                    </a:stretch>
+                  </pic:blipFill>
+                  <pic:spPr>
+                    <a:xfrm>
+                      <a:off x="0" y="0"/>
+                      <a:ext cx="5019675" cy="3629025"/>
+                    </a:xfrm>
+                    <a:prstGeom prst="rect">
+                      <a:avLst/>
+                    </a:prstGeom>
+                  </pic:spPr>
+                </pic:pic>
+              </a:graphicData>
+            </a:graphic>
+          </wp:inline>
+        </w:drawing>
+      </w:r>
+    </w:p>
+    <w:p>
+      <w:r>
+        <w:rPr>
+          <w:noProof/>
+          <w:lang w:eastAsia="en-US"/>
+        </w:rPr>
+        <w:lastRenderedPageBreak/>
+        <w:drawing>
+          <wp:inline distT="0" distB="0" distL="0" distR="0" wp14:anchorId="60E25E93" wp14:editId="67532523">
+            <wp:extent cx="5943600" cy="4914900"/>
+            <wp:effectExtent l="0" t="0" r="0" b="0"/>
+            <wp:docPr id="48" name="Picture 1"/>
+            <wp:cNvGraphicFramePr/>
+            <a:graphic xmlns:a="http://schemas.openxmlformats.org/drawingml/2006/main">
+              <a:graphicData uri="http://schemas.openxmlformats.org/drawingml/2006/picture">
+                <pic:pic xmlns:pic="http://schemas.openxmlformats.org/drawingml/2006/picture">
+                  <pic:nvPicPr>
+                    <pic:cNvPr id="2" name="Picture 1"/>
+                    <pic:cNvPicPr/>
+                  </pic:nvPicPr>
+                  <pic:blipFill>
+                    <a:blip r:embed="rId18"/>
+                    <a:stretch>
+                      <a:fillRect/>
+                    </a:stretch>
+                  </pic:blipFill>
+                  <pic:spPr>
+                    <a:xfrm>
+                      <a:off x="0" y="0"/>
+                      <a:ext cx="5943600" cy="4914900"/>
+                    </a:xfrm>
+                    <a:prstGeom prst="rect">
+                      <a:avLst/>
+                    </a:prstGeom>
+                  </pic:spPr>
+                </pic:pic>
+              </a:graphicData>
+            </a:graphic>
+          </wp:inline>
+        </w:drawing>
+      </w:r>
+      <w:bookmarkStart w:id="34" w:name="_GoBack"/>
+      <w:bookmarkEnd w:id="34"/>
+    </w:p>
     <w:sectPr>
       <w:pgSz w:w="12240" w:h="15840" w:code="1"/>
       <w:pgMar w:top="1080" w:right="1440" w:bottom="1080" w:left="1440" w:header="720" w:footer="720" w:gutter="0"/>
@@ -29043,7 +29234,7 @@
       <w:rPr>
         <w:noProof/>
       </w:rPr>
-      <w:t>17</w:t>
+      <w:t>19</w:t>
     </w:r>
     <w:r>
       <w:rPr>
@@ -30674,11 +30865,11 @@
           <c:showBubbleSize val="0"/>
         </c:dLbls>
         <c:gapWidth val="100"/>
-        <c:axId val="355721480"/>
-        <c:axId val="355721872"/>
+        <c:axId val="361851288"/>
+        <c:axId val="361851680"/>
       </c:barChart>
       <c:catAx>
-        <c:axId val="355721480"/>
+        <c:axId val="361851288"/>
         <c:scaling>
           <c:orientation val="minMax"/>
         </c:scaling>
@@ -30721,7 +30912,7 @@
             <a:endParaRPr lang="en-US"/>
           </a:p>
         </c:txPr>
-        <c:crossAx val="355721872"/>
+        <c:crossAx val="361851680"/>
         <c:crosses val="autoZero"/>
         <c:auto val="1"/>
         <c:lblAlgn val="ctr"/>
@@ -30729,7 +30920,7 @@
         <c:noMultiLvlLbl val="0"/>
       </c:catAx>
       <c:valAx>
-        <c:axId val="355721872"/>
+        <c:axId val="361851680"/>
         <c:scaling>
           <c:orientation val="minMax"/>
         </c:scaling>
@@ -30780,7 +30971,7 @@
             <a:endParaRPr lang="en-US"/>
           </a:p>
         </c:txPr>
-        <c:crossAx val="355721480"/>
+        <c:crossAx val="361851288"/>
         <c:crosses val="autoZero"/>
         <c:crossBetween val="between"/>
       </c:valAx>
@@ -31154,11 +31345,11 @@
           <c:showBubbleSize val="0"/>
         </c:dLbls>
         <c:smooth val="0"/>
-        <c:axId val="355722656"/>
-        <c:axId val="355723048"/>
+        <c:axId val="361852464"/>
+        <c:axId val="361852856"/>
       </c:lineChart>
       <c:catAx>
-        <c:axId val="355722656"/>
+        <c:axId val="361852464"/>
         <c:scaling>
           <c:orientation val="minMax"/>
         </c:scaling>
@@ -31201,7 +31392,7 @@
             <a:endParaRPr lang="en-US"/>
           </a:p>
         </c:txPr>
-        <c:crossAx val="355723048"/>
+        <c:crossAx val="361852856"/>
         <c:crosses val="autoZero"/>
         <c:auto val="1"/>
         <c:lblAlgn val="ctr"/>
@@ -31209,7 +31400,7 @@
         <c:noMultiLvlLbl val="0"/>
       </c:catAx>
       <c:valAx>
-        <c:axId val="355723048"/>
+        <c:axId val="361852856"/>
         <c:scaling>
           <c:orientation val="minMax"/>
         </c:scaling>
@@ -31328,7 +31519,7 @@
             <a:endParaRPr lang="en-US"/>
           </a:p>
         </c:txPr>
-        <c:crossAx val="355722656"/>
+        <c:crossAx val="361852464"/>
         <c:crosses val="autoZero"/>
         <c:crossBetween val="between"/>
       </c:valAx>
@@ -33780,6 +33971,8 @@
     <w:rsid w:val="00190F81"/>
     <w:rsid w:val="005E096B"/>
     <w:rsid w:val="00755D6B"/>
+    <w:rsid w:val="007F0E76"/>
+    <w:rsid w:val="00AF7B47"/>
     <w:rsid w:val="00CB58D0"/>
     <w:rsid w:val="00EC4FB9"/>
   </w:rsids>
@@ -34524,7 +34717,7 @@
 </file>
 
 <file path=customXml/itemProps3.xml><?xml version="1.0" encoding="utf-8"?>
-<ds:datastoreItem xmlns:ds="http://schemas.openxmlformats.org/officeDocument/2006/customXml" ds:itemID="{E0B3AF77-79F6-448A-84A5-DF65C8558E53}">
+<ds:datastoreItem xmlns:ds="http://schemas.openxmlformats.org/officeDocument/2006/customXml" ds:itemID="{EC224E2F-D063-4076-B8DD-7B4BE4286356}">
   <ds:schemaRefs>
     <ds:schemaRef ds:uri="http://schemas.openxmlformats.org/officeDocument/2006/bibliography"/>
   </ds:schemaRefs>

</xml_diff>